<commit_message>
FRNFR and Data Dictionary
FRNFR finalized, Data Dictionary near complete (if not complete)
</commit_message>
<xml_diff>
--- a/PD1/PD1_FRNFR.docx
+++ b/PD1/PD1_FRNFR.docx
@@ -493,25 +493,7 @@
                 <w:kern w:val="0"/>
                 <w14:ligatures w14:val="none"/>
               </w:rPr>
-              <w:t xml:space="preserve">Area </w:t>
-            </w:r>
-            <w:proofErr w:type="gramStart"/>
-            <w:r>
-              <w:rPr>
-                <w:rFonts w:ascii="Calibri" w:eastAsia="Times New Roman" w:hAnsi="Calibri" w:cs="Calibri"/>
-                <w:kern w:val="0"/>
-                <w14:ligatures w14:val="none"/>
-              </w:rPr>
-              <w:t>name</w:t>
-            </w:r>
-            <w:proofErr w:type="gramEnd"/>
-            <w:r>
-              <w:rPr>
-                <w:rFonts w:ascii="Calibri" w:eastAsia="Times New Roman" w:hAnsi="Calibri" w:cs="Calibri"/>
-                <w:kern w:val="0"/>
-                <w14:ligatures w14:val="none"/>
-              </w:rPr>
-              <w:t xml:space="preserve"> are displayed and verified within 5 seconds of area code input. </w:t>
+              <w:t>Area name are displayed and verified within 5 seconds of area code input. </w:t>
             </w:r>
           </w:p>
         </w:tc>
@@ -1131,6 +1113,37 @@
         </w:tc>
       </w:tr>
     </w:tbl>
+    <w:p>
+      <w:pPr>
+        <w:spacing w:line="240" w:lineRule="auto"/>
+        <w:textAlignment w:val="baseline"/>
+        <w:rPr>
+          <w:rFonts w:ascii="Times New Roman" w:eastAsia="Times New Roman" w:hAnsi="Times New Roman" w:cs="Times New Roman"/>
+          <w:kern w:val="0"/>
+          <w:sz w:val="24"/>
+          <w:szCs w:val="24"/>
+          <w14:ligatures w14:val="none"/>
+        </w:rPr>
+      </w:pPr>
+      <w:r>
+        <w:rPr>
+          <w:rFonts w:ascii="Times New Roman" w:eastAsia="Times New Roman" w:hAnsi="Times New Roman" w:cs="Times New Roman"/>
+          <w:kern w:val="0"/>
+          <w:sz w:val="24"/>
+          <w:szCs w:val="24"/>
+          <w14:ligatures w14:val="none"/>
+        </w:rPr>
+        <w:t> </w:t>
+      </w:r>
+      <w:r>
+        <w:rPr>
+          <w:rFonts w:ascii="Calibri" w:eastAsia="Times New Roman" w:hAnsi="Calibri" w:cs="Calibri"/>
+          <w:kern w:val="0"/>
+          <w14:ligatures w14:val="none"/>
+        </w:rPr>
+        <w:t> </w:t>
+      </w:r>
+    </w:p>
     <w:p>
       <w:pPr>
         <w:spacing w:line="240" w:lineRule="auto"/>
@@ -1715,41 +1728,7 @@
                 <w:kern w:val="0"/>
                 <w14:ligatures w14:val="none"/>
               </w:rPr>
-              <w:t>The system shall provide on-screen help messages for data features. </w:t>
-            </w:r>
-          </w:p>
-        </w:tc>
-        <w:tc>
-          <w:tcPr>
-            <w:tcW w:w="1860" w:type="dxa"/>
-            <w:tcBorders>
-              <w:top w:val="single" w:sz="6" w:space="0" w:color="auto"/>
-              <w:left w:val="single" w:sz="6" w:space="0" w:color="auto"/>
-              <w:bottom w:val="single" w:sz="6" w:space="0" w:color="auto"/>
-              <w:right w:val="single" w:sz="6" w:space="0" w:color="auto"/>
-            </w:tcBorders>
-            <w:shd w:val="clear" w:color="auto" w:fill="auto"/>
-            <w:hideMark/>
-          </w:tcPr>
-          <w:p>
-            <w:pPr>
-              <w:spacing w:after="0" w:line="240" w:lineRule="auto"/>
-              <w:textAlignment w:val="baseline"/>
-              <w:rPr>
-                <w:rFonts w:ascii="Times New Roman" w:eastAsia="Times New Roman" w:hAnsi="Times New Roman" w:cs="Times New Roman"/>
-                <w:kern w:val="0"/>
-                <w:sz w:val="24"/>
-                <w:szCs w:val="24"/>
-                <w14:ligatures w14:val="none"/>
-              </w:rPr>
-            </w:pPr>
-            <w:r>
-              <w:rPr>
-                <w:rFonts w:ascii="Calibri" w:eastAsia="Times New Roman" w:hAnsi="Calibri" w:cs="Calibri"/>
-                <w:kern w:val="0"/>
-                <w14:ligatures w14:val="none"/>
-              </w:rPr>
-              <w:t xml:space="preserve">Weather data features have accompanying help messages that can </w:t>
+              <w:t xml:space="preserve">The system shall provide on-screen </w:t>
             </w:r>
             <w:r>
               <w:rPr>
@@ -1758,7 +1737,51 @@
                 <w14:ligatures w14:val="none"/>
               </w:rPr>
               <w:lastRenderedPageBreak/>
-              <w:t>be accessed and understood by the user. </w:t>
+              <w:t>help messages for data features. </w:t>
+            </w:r>
+          </w:p>
+        </w:tc>
+        <w:tc>
+          <w:tcPr>
+            <w:tcW w:w="1860" w:type="dxa"/>
+            <w:tcBorders>
+              <w:top w:val="single" w:sz="6" w:space="0" w:color="auto"/>
+              <w:left w:val="single" w:sz="6" w:space="0" w:color="auto"/>
+              <w:bottom w:val="single" w:sz="6" w:space="0" w:color="auto"/>
+              <w:right w:val="single" w:sz="6" w:space="0" w:color="auto"/>
+            </w:tcBorders>
+            <w:shd w:val="clear" w:color="auto" w:fill="auto"/>
+            <w:hideMark/>
+          </w:tcPr>
+          <w:p>
+            <w:pPr>
+              <w:spacing w:after="0" w:line="240" w:lineRule="auto"/>
+              <w:textAlignment w:val="baseline"/>
+              <w:rPr>
+                <w:rFonts w:ascii="Times New Roman" w:eastAsia="Times New Roman" w:hAnsi="Times New Roman" w:cs="Times New Roman"/>
+                <w:kern w:val="0"/>
+                <w:sz w:val="24"/>
+                <w:szCs w:val="24"/>
+                <w14:ligatures w14:val="none"/>
+              </w:rPr>
+            </w:pPr>
+            <w:r>
+              <w:rPr>
+                <w:rFonts w:ascii="Calibri" w:eastAsia="Times New Roman" w:hAnsi="Calibri" w:cs="Calibri"/>
+                <w:kern w:val="0"/>
+                <w14:ligatures w14:val="none"/>
+              </w:rPr>
+              <w:lastRenderedPageBreak/>
+              <w:t xml:space="preserve">Weather data features have accompanying help </w:t>
+            </w:r>
+            <w:r>
+              <w:rPr>
+                <w:rFonts w:ascii="Calibri" w:eastAsia="Times New Roman" w:hAnsi="Calibri" w:cs="Calibri"/>
+                <w:kern w:val="0"/>
+                <w14:ligatures w14:val="none"/>
+              </w:rPr>
+              <w:lastRenderedPageBreak/>
+              <w:t>messages that can be accessed and understood by the user. </w:t>
             </w:r>
           </w:p>
         </w:tc>
@@ -2329,7 +2352,7 @@
         </w:trPr>
         <w:tc>
           <w:tcPr>
-            <w:tcW w:w="6" w:type="dxa"/>
+            <w:tcW w:w="1860" w:type="dxa"/>
             <w:tcBorders>
               <w:top w:val="single" w:sz="6" w:space="0" w:color="auto"/>
               <w:left w:val="single" w:sz="6" w:space="0" w:color="auto"/>
@@ -2363,7 +2386,7 @@
         </w:tc>
         <w:tc>
           <w:tcPr>
-            <w:tcW w:w="6" w:type="dxa"/>
+            <w:tcW w:w="1860" w:type="dxa"/>
             <w:tcBorders>
               <w:top w:val="single" w:sz="6" w:space="0" w:color="auto"/>
               <w:left w:val="single" w:sz="6" w:space="0" w:color="auto"/>
@@ -2397,7 +2420,7 @@
         </w:tc>
         <w:tc>
           <w:tcPr>
-            <w:tcW w:w="6" w:type="dxa"/>
+            <w:tcW w:w="1860" w:type="dxa"/>
             <w:tcBorders>
               <w:top w:val="single" w:sz="6" w:space="0" w:color="auto"/>
               <w:left w:val="single" w:sz="6" w:space="0" w:color="auto"/>
@@ -2431,7 +2454,7 @@
         </w:tc>
         <w:tc>
           <w:tcPr>
-            <w:tcW w:w="6" w:type="dxa"/>
+            <w:tcW w:w="1860" w:type="dxa"/>
             <w:tcBorders>
               <w:top w:val="single" w:sz="6" w:space="0" w:color="auto"/>
               <w:left w:val="single" w:sz="6" w:space="0" w:color="auto"/>
@@ -2465,7 +2488,7 @@
         </w:tc>
         <w:tc>
           <w:tcPr>
-            <w:tcW w:w="6" w:type="dxa"/>
+            <w:tcW w:w="1860" w:type="dxa"/>
             <w:tcBorders>
               <w:top w:val="single" w:sz="6" w:space="0" w:color="auto"/>
               <w:left w:val="single" w:sz="6" w:space="0" w:color="auto"/>
@@ -2809,41 +2832,1286 @@
                 <w:kern w:val="0"/>
                 <w14:ligatures w14:val="none"/>
               </w:rPr>
-              <w:t> </w:t>
-            </w:r>
-          </w:p>
-        </w:tc>
-        <w:tc>
-          <w:tcPr>
-            <w:tcW w:w="1860" w:type="dxa"/>
-            <w:tcBorders>
-              <w:top w:val="single" w:sz="6" w:space="0" w:color="auto"/>
-              <w:left w:val="single" w:sz="6" w:space="0" w:color="auto"/>
-              <w:bottom w:val="single" w:sz="6" w:space="0" w:color="auto"/>
-              <w:right w:val="single" w:sz="6" w:space="0" w:color="auto"/>
-            </w:tcBorders>
-            <w:shd w:val="clear" w:color="auto" w:fill="auto"/>
-            <w:hideMark/>
-          </w:tcPr>
-          <w:p>
-            <w:pPr>
-              <w:spacing w:after="0" w:line="240" w:lineRule="auto"/>
-              <w:textAlignment w:val="baseline"/>
-              <w:rPr>
-                <w:rFonts w:ascii="Times New Roman" w:eastAsia="Times New Roman" w:hAnsi="Times New Roman" w:cs="Times New Roman"/>
-                <w:kern w:val="0"/>
-                <w:sz w:val="24"/>
-                <w:szCs w:val="24"/>
-                <w14:ligatures w14:val="none"/>
-              </w:rPr>
-            </w:pPr>
-            <w:r>
-              <w:rPr>
-                <w:rFonts w:ascii="Calibri" w:eastAsia="Times New Roman" w:hAnsi="Calibri" w:cs="Calibri"/>
-                <w:kern w:val="0"/>
-                <w14:ligatures w14:val="none"/>
-              </w:rPr>
-              <w:t> </w:t>
+              <w:t>Weather data is displayed within the 5 second timeframe.  </w:t>
+            </w:r>
+          </w:p>
+        </w:tc>
+        <w:tc>
+          <w:tcPr>
+            <w:tcW w:w="1860" w:type="dxa"/>
+            <w:tcBorders>
+              <w:top w:val="single" w:sz="6" w:space="0" w:color="auto"/>
+              <w:left w:val="single" w:sz="6" w:space="0" w:color="auto"/>
+              <w:bottom w:val="single" w:sz="6" w:space="0" w:color="auto"/>
+              <w:right w:val="single" w:sz="6" w:space="0" w:color="auto"/>
+            </w:tcBorders>
+            <w:shd w:val="clear" w:color="auto" w:fill="auto"/>
+            <w:hideMark/>
+          </w:tcPr>
+          <w:p>
+            <w:pPr>
+              <w:spacing w:after="0" w:line="240" w:lineRule="auto"/>
+              <w:textAlignment w:val="baseline"/>
+              <w:rPr>
+                <w:rFonts w:ascii="Times New Roman" w:eastAsia="Times New Roman" w:hAnsi="Times New Roman" w:cs="Times New Roman"/>
+                <w:kern w:val="0"/>
+                <w:sz w:val="24"/>
+                <w:szCs w:val="24"/>
+                <w14:ligatures w14:val="none"/>
+              </w:rPr>
+            </w:pPr>
+            <w:r>
+              <w:rPr>
+                <w:rFonts w:ascii="Calibri" w:eastAsia="Times New Roman" w:hAnsi="Calibri" w:cs="Calibri"/>
+                <w:kern w:val="0"/>
+                <w14:ligatures w14:val="none"/>
+              </w:rPr>
+              <w:t>Performance testing. </w:t>
+            </w:r>
+          </w:p>
+        </w:tc>
+      </w:tr>
+      <w:tr>
+        <w:trPr>
+          <w:trHeight w:val="300"/>
+        </w:trPr>
+        <w:tc>
+          <w:tcPr>
+            <w:tcW w:w="1860" w:type="dxa"/>
+            <w:tcBorders>
+              <w:top w:val="single" w:sz="6" w:space="0" w:color="auto"/>
+              <w:left w:val="single" w:sz="6" w:space="0" w:color="auto"/>
+              <w:bottom w:val="single" w:sz="6" w:space="0" w:color="auto"/>
+              <w:right w:val="single" w:sz="6" w:space="0" w:color="auto"/>
+            </w:tcBorders>
+            <w:shd w:val="clear" w:color="auto" w:fill="auto"/>
+            <w:hideMark/>
+          </w:tcPr>
+          <w:p>
+            <w:pPr>
+              <w:spacing w:after="0" w:line="240" w:lineRule="auto"/>
+              <w:textAlignment w:val="baseline"/>
+              <w:rPr>
+                <w:rFonts w:ascii="Times New Roman" w:eastAsia="Times New Roman" w:hAnsi="Times New Roman" w:cs="Times New Roman"/>
+                <w:kern w:val="0"/>
+                <w:sz w:val="24"/>
+                <w:szCs w:val="24"/>
+                <w14:ligatures w14:val="none"/>
+              </w:rPr>
+            </w:pPr>
+            <w:r>
+              <w:rPr>
+                <w:rFonts w:ascii="Calibri" w:eastAsia="Times New Roman" w:hAnsi="Calibri" w:cs="Calibri"/>
+                <w:kern w:val="0"/>
+                <w14:ligatures w14:val="none"/>
+              </w:rPr>
+              <w:t>NFR6 </w:t>
+            </w:r>
+          </w:p>
+        </w:tc>
+        <w:tc>
+          <w:tcPr>
+            <w:tcW w:w="1860" w:type="dxa"/>
+            <w:tcBorders>
+              <w:top w:val="single" w:sz="6" w:space="0" w:color="auto"/>
+              <w:left w:val="single" w:sz="6" w:space="0" w:color="auto"/>
+              <w:bottom w:val="single" w:sz="6" w:space="0" w:color="auto"/>
+              <w:right w:val="single" w:sz="6" w:space="0" w:color="auto"/>
+            </w:tcBorders>
+            <w:shd w:val="clear" w:color="auto" w:fill="auto"/>
+            <w:hideMark/>
+          </w:tcPr>
+          <w:p>
+            <w:pPr>
+              <w:spacing w:after="0" w:line="240" w:lineRule="auto"/>
+              <w:textAlignment w:val="baseline"/>
+              <w:rPr>
+                <w:rFonts w:ascii="Times New Roman" w:eastAsia="Times New Roman" w:hAnsi="Times New Roman" w:cs="Times New Roman"/>
+                <w:kern w:val="0"/>
+                <w:sz w:val="24"/>
+                <w:szCs w:val="24"/>
+                <w14:ligatures w14:val="none"/>
+              </w:rPr>
+            </w:pPr>
+            <w:r>
+              <w:rPr>
+                <w:rFonts w:ascii="Calibri" w:eastAsia="Times New Roman" w:hAnsi="Calibri" w:cs="Calibri"/>
+                <w:kern w:val="0"/>
+                <w14:ligatures w14:val="none"/>
+              </w:rPr>
+              <w:t>Supportability </w:t>
+            </w:r>
+          </w:p>
+        </w:tc>
+        <w:tc>
+          <w:tcPr>
+            <w:tcW w:w="1860" w:type="dxa"/>
+            <w:tcBorders>
+              <w:top w:val="single" w:sz="6" w:space="0" w:color="auto"/>
+              <w:left w:val="single" w:sz="6" w:space="0" w:color="auto"/>
+              <w:bottom w:val="single" w:sz="6" w:space="0" w:color="auto"/>
+              <w:right w:val="single" w:sz="6" w:space="0" w:color="auto"/>
+            </w:tcBorders>
+            <w:shd w:val="clear" w:color="auto" w:fill="auto"/>
+            <w:hideMark/>
+          </w:tcPr>
+          <w:p>
+            <w:pPr>
+              <w:spacing w:after="0" w:line="240" w:lineRule="auto"/>
+              <w:textAlignment w:val="baseline"/>
+              <w:rPr>
+                <w:rFonts w:ascii="Times New Roman" w:eastAsia="Times New Roman" w:hAnsi="Times New Roman" w:cs="Times New Roman"/>
+                <w:kern w:val="0"/>
+                <w:sz w:val="24"/>
+                <w:szCs w:val="24"/>
+                <w14:ligatures w14:val="none"/>
+              </w:rPr>
+            </w:pPr>
+            <w:r>
+              <w:rPr>
+                <w:rFonts w:ascii="Calibri" w:eastAsia="Times New Roman" w:hAnsi="Calibri" w:cs="Calibri"/>
+                <w:kern w:val="0"/>
+                <w14:ligatures w14:val="none"/>
+              </w:rPr>
+              <w:t>The system shall allow updates with minimal downtime. </w:t>
+            </w:r>
+          </w:p>
+        </w:tc>
+        <w:tc>
+          <w:tcPr>
+            <w:tcW w:w="1860" w:type="dxa"/>
+            <w:tcBorders>
+              <w:top w:val="single" w:sz="6" w:space="0" w:color="auto"/>
+              <w:left w:val="single" w:sz="6" w:space="0" w:color="auto"/>
+              <w:bottom w:val="single" w:sz="6" w:space="0" w:color="auto"/>
+              <w:right w:val="single" w:sz="6" w:space="0" w:color="auto"/>
+            </w:tcBorders>
+            <w:shd w:val="clear" w:color="auto" w:fill="auto"/>
+            <w:hideMark/>
+          </w:tcPr>
+          <w:p>
+            <w:pPr>
+              <w:spacing w:after="0" w:line="240" w:lineRule="auto"/>
+              <w:textAlignment w:val="baseline"/>
+              <w:rPr>
+                <w:rFonts w:ascii="Times New Roman" w:eastAsia="Times New Roman" w:hAnsi="Times New Roman" w:cs="Times New Roman"/>
+                <w:kern w:val="0"/>
+                <w:sz w:val="24"/>
+                <w:szCs w:val="24"/>
+                <w14:ligatures w14:val="none"/>
+              </w:rPr>
+            </w:pPr>
+            <w:r>
+              <w:rPr>
+                <w:rFonts w:ascii="Calibri" w:eastAsia="Times New Roman" w:hAnsi="Calibri" w:cs="Calibri"/>
+                <w:kern w:val="0"/>
+                <w14:ligatures w14:val="none"/>
+              </w:rPr>
+              <w:t>System updates occur with no more than an hour of downtime. </w:t>
+            </w:r>
+          </w:p>
+        </w:tc>
+        <w:tc>
+          <w:tcPr>
+            <w:tcW w:w="1860" w:type="dxa"/>
+            <w:tcBorders>
+              <w:top w:val="single" w:sz="6" w:space="0" w:color="auto"/>
+              <w:left w:val="single" w:sz="6" w:space="0" w:color="auto"/>
+              <w:bottom w:val="single" w:sz="6" w:space="0" w:color="auto"/>
+              <w:right w:val="single" w:sz="6" w:space="0" w:color="auto"/>
+            </w:tcBorders>
+            <w:shd w:val="clear" w:color="auto" w:fill="auto"/>
+            <w:hideMark/>
+          </w:tcPr>
+          <w:p>
+            <w:pPr>
+              <w:spacing w:after="0" w:line="240" w:lineRule="auto"/>
+              <w:textAlignment w:val="baseline"/>
+              <w:rPr>
+                <w:rFonts w:ascii="Times New Roman" w:eastAsia="Times New Roman" w:hAnsi="Times New Roman" w:cs="Times New Roman"/>
+                <w:kern w:val="0"/>
+                <w:sz w:val="24"/>
+                <w:szCs w:val="24"/>
+                <w14:ligatures w14:val="none"/>
+              </w:rPr>
+            </w:pPr>
+            <w:r>
+              <w:rPr>
+                <w:rFonts w:ascii="Calibri" w:eastAsia="Times New Roman" w:hAnsi="Calibri" w:cs="Calibri"/>
+                <w:kern w:val="0"/>
+                <w14:ligatures w14:val="none"/>
+              </w:rPr>
+              <w:t>Maintenance recording.  </w:t>
+            </w:r>
+          </w:p>
+        </w:tc>
+      </w:tr>
+      <w:tr>
+        <w:trPr>
+          <w:trHeight w:val="300"/>
+        </w:trPr>
+        <w:tc>
+          <w:tcPr>
+            <w:tcW w:w="1860" w:type="dxa"/>
+            <w:tcBorders>
+              <w:top w:val="single" w:sz="6" w:space="0" w:color="auto"/>
+              <w:left w:val="single" w:sz="6" w:space="0" w:color="auto"/>
+              <w:bottom w:val="single" w:sz="6" w:space="0" w:color="auto"/>
+              <w:right w:val="single" w:sz="6" w:space="0" w:color="auto"/>
+            </w:tcBorders>
+            <w:shd w:val="clear" w:color="auto" w:fill="auto"/>
+            <w:hideMark/>
+          </w:tcPr>
+          <w:p>
+            <w:pPr>
+              <w:spacing w:after="0" w:line="240" w:lineRule="auto"/>
+              <w:textAlignment w:val="baseline"/>
+              <w:rPr>
+                <w:rFonts w:ascii="Times New Roman" w:eastAsia="Times New Roman" w:hAnsi="Times New Roman" w:cs="Times New Roman"/>
+                <w:kern w:val="0"/>
+                <w:sz w:val="24"/>
+                <w:szCs w:val="24"/>
+                <w14:ligatures w14:val="none"/>
+              </w:rPr>
+            </w:pPr>
+            <w:r>
+              <w:rPr>
+                <w:rFonts w:ascii="Calibri" w:eastAsia="Times New Roman" w:hAnsi="Calibri" w:cs="Calibri"/>
+                <w:kern w:val="0"/>
+                <w14:ligatures w14:val="none"/>
+              </w:rPr>
+              <w:t>NFR7.1 </w:t>
+            </w:r>
+          </w:p>
+        </w:tc>
+        <w:tc>
+          <w:tcPr>
+            <w:tcW w:w="1860" w:type="dxa"/>
+            <w:tcBorders>
+              <w:top w:val="single" w:sz="6" w:space="0" w:color="auto"/>
+              <w:left w:val="single" w:sz="6" w:space="0" w:color="auto"/>
+              <w:bottom w:val="single" w:sz="6" w:space="0" w:color="auto"/>
+              <w:right w:val="single" w:sz="6" w:space="0" w:color="auto"/>
+            </w:tcBorders>
+            <w:shd w:val="clear" w:color="auto" w:fill="auto"/>
+            <w:hideMark/>
+          </w:tcPr>
+          <w:p>
+            <w:pPr>
+              <w:spacing w:after="0" w:line="240" w:lineRule="auto"/>
+              <w:textAlignment w:val="baseline"/>
+              <w:rPr>
+                <w:rFonts w:ascii="Times New Roman" w:eastAsia="Times New Roman" w:hAnsi="Times New Roman" w:cs="Times New Roman"/>
+                <w:kern w:val="0"/>
+                <w:sz w:val="24"/>
+                <w:szCs w:val="24"/>
+                <w14:ligatures w14:val="none"/>
+              </w:rPr>
+            </w:pPr>
+            <w:r>
+              <w:rPr>
+                <w:rFonts w:ascii="Calibri" w:eastAsia="Times New Roman" w:hAnsi="Calibri" w:cs="Calibri"/>
+                <w:kern w:val="0"/>
+                <w14:ligatures w14:val="none"/>
+              </w:rPr>
+              <w:t>Implementation </w:t>
+            </w:r>
+          </w:p>
+        </w:tc>
+        <w:tc>
+          <w:tcPr>
+            <w:tcW w:w="1860" w:type="dxa"/>
+            <w:tcBorders>
+              <w:top w:val="single" w:sz="6" w:space="0" w:color="auto"/>
+              <w:left w:val="single" w:sz="6" w:space="0" w:color="auto"/>
+              <w:bottom w:val="single" w:sz="6" w:space="0" w:color="auto"/>
+              <w:right w:val="single" w:sz="6" w:space="0" w:color="auto"/>
+            </w:tcBorders>
+            <w:shd w:val="clear" w:color="auto" w:fill="auto"/>
+            <w:hideMark/>
+          </w:tcPr>
+          <w:p>
+            <w:pPr>
+              <w:spacing w:after="0" w:line="240" w:lineRule="auto"/>
+              <w:textAlignment w:val="baseline"/>
+              <w:rPr>
+                <w:rFonts w:ascii="Times New Roman" w:eastAsia="Times New Roman" w:hAnsi="Times New Roman" w:cs="Times New Roman"/>
+                <w:kern w:val="0"/>
+                <w:sz w:val="24"/>
+                <w:szCs w:val="24"/>
+                <w14:ligatures w14:val="none"/>
+              </w:rPr>
+            </w:pPr>
+            <w:r>
+              <w:rPr>
+                <w:rFonts w:ascii="Calibri" w:eastAsia="Times New Roman" w:hAnsi="Calibri" w:cs="Calibri"/>
+                <w:kern w:val="0"/>
+                <w14:ligatures w14:val="none"/>
+              </w:rPr>
+              <w:t>The system shall be implementable on standard web hosting platforms. </w:t>
+            </w:r>
+          </w:p>
+        </w:tc>
+        <w:tc>
+          <w:tcPr>
+            <w:tcW w:w="1860" w:type="dxa"/>
+            <w:tcBorders>
+              <w:top w:val="single" w:sz="6" w:space="0" w:color="auto"/>
+              <w:left w:val="single" w:sz="6" w:space="0" w:color="auto"/>
+              <w:bottom w:val="single" w:sz="6" w:space="0" w:color="auto"/>
+              <w:right w:val="single" w:sz="6" w:space="0" w:color="auto"/>
+            </w:tcBorders>
+            <w:shd w:val="clear" w:color="auto" w:fill="auto"/>
+            <w:hideMark/>
+          </w:tcPr>
+          <w:p>
+            <w:pPr>
+              <w:spacing w:after="0" w:line="240" w:lineRule="auto"/>
+              <w:textAlignment w:val="baseline"/>
+              <w:rPr>
+                <w:rFonts w:ascii="Times New Roman" w:eastAsia="Times New Roman" w:hAnsi="Times New Roman" w:cs="Times New Roman"/>
+                <w:kern w:val="0"/>
+                <w:sz w:val="24"/>
+                <w:szCs w:val="24"/>
+                <w14:ligatures w14:val="none"/>
+              </w:rPr>
+            </w:pPr>
+            <w:r>
+              <w:rPr>
+                <w:rFonts w:ascii="Calibri" w:eastAsia="Times New Roman" w:hAnsi="Calibri" w:cs="Calibri"/>
+                <w:kern w:val="0"/>
+                <w14:ligatures w14:val="none"/>
+              </w:rPr>
+              <w:t>System installs on web hosting services with standard configurations.  </w:t>
+            </w:r>
+          </w:p>
+        </w:tc>
+        <w:tc>
+          <w:tcPr>
+            <w:tcW w:w="1860" w:type="dxa"/>
+            <w:tcBorders>
+              <w:top w:val="single" w:sz="6" w:space="0" w:color="auto"/>
+              <w:left w:val="single" w:sz="6" w:space="0" w:color="auto"/>
+              <w:bottom w:val="single" w:sz="6" w:space="0" w:color="auto"/>
+              <w:right w:val="single" w:sz="6" w:space="0" w:color="auto"/>
+            </w:tcBorders>
+            <w:shd w:val="clear" w:color="auto" w:fill="auto"/>
+            <w:hideMark/>
+          </w:tcPr>
+          <w:p>
+            <w:pPr>
+              <w:spacing w:after="0" w:line="240" w:lineRule="auto"/>
+              <w:textAlignment w:val="baseline"/>
+              <w:rPr>
+                <w:rFonts w:ascii="Times New Roman" w:eastAsia="Times New Roman" w:hAnsi="Times New Roman" w:cs="Times New Roman"/>
+                <w:kern w:val="0"/>
+                <w:sz w:val="24"/>
+                <w:szCs w:val="24"/>
+                <w14:ligatures w14:val="none"/>
+              </w:rPr>
+            </w:pPr>
+            <w:r>
+              <w:rPr>
+                <w:rFonts w:ascii="Calibri" w:eastAsia="Times New Roman" w:hAnsi="Calibri" w:cs="Calibri"/>
+                <w:kern w:val="0"/>
+                <w14:ligatures w14:val="none"/>
+              </w:rPr>
+              <w:t>Deployment testing. </w:t>
+            </w:r>
+          </w:p>
+        </w:tc>
+      </w:tr>
+      <w:tr>
+        <w:trPr>
+          <w:trHeight w:val="300"/>
+        </w:trPr>
+        <w:tc>
+          <w:tcPr>
+            <w:tcW w:w="1860" w:type="dxa"/>
+            <w:tcBorders>
+              <w:top w:val="single" w:sz="6" w:space="0" w:color="auto"/>
+              <w:left w:val="single" w:sz="6" w:space="0" w:color="auto"/>
+              <w:bottom w:val="single" w:sz="6" w:space="0" w:color="auto"/>
+              <w:right w:val="single" w:sz="6" w:space="0" w:color="auto"/>
+            </w:tcBorders>
+            <w:shd w:val="clear" w:color="auto" w:fill="auto"/>
+            <w:hideMark/>
+          </w:tcPr>
+          <w:p>
+            <w:pPr>
+              <w:spacing w:after="0" w:line="240" w:lineRule="auto"/>
+              <w:textAlignment w:val="baseline"/>
+              <w:rPr>
+                <w:rFonts w:ascii="Times New Roman" w:eastAsia="Times New Roman" w:hAnsi="Times New Roman" w:cs="Times New Roman"/>
+                <w:kern w:val="0"/>
+                <w:sz w:val="24"/>
+                <w:szCs w:val="24"/>
+                <w14:ligatures w14:val="none"/>
+              </w:rPr>
+            </w:pPr>
+            <w:r>
+              <w:rPr>
+                <w:rFonts w:ascii="Calibri" w:eastAsia="Times New Roman" w:hAnsi="Calibri" w:cs="Calibri"/>
+                <w:kern w:val="0"/>
+                <w14:ligatures w14:val="none"/>
+              </w:rPr>
+              <w:t>NFR7.2 </w:t>
+            </w:r>
+          </w:p>
+        </w:tc>
+        <w:tc>
+          <w:tcPr>
+            <w:tcW w:w="1860" w:type="dxa"/>
+            <w:tcBorders>
+              <w:top w:val="single" w:sz="6" w:space="0" w:color="auto"/>
+              <w:left w:val="single" w:sz="6" w:space="0" w:color="auto"/>
+              <w:bottom w:val="single" w:sz="6" w:space="0" w:color="auto"/>
+              <w:right w:val="single" w:sz="6" w:space="0" w:color="auto"/>
+            </w:tcBorders>
+            <w:shd w:val="clear" w:color="auto" w:fill="auto"/>
+            <w:hideMark/>
+          </w:tcPr>
+          <w:p>
+            <w:pPr>
+              <w:spacing w:after="0" w:line="240" w:lineRule="auto"/>
+              <w:textAlignment w:val="baseline"/>
+              <w:rPr>
+                <w:rFonts w:ascii="Times New Roman" w:eastAsia="Times New Roman" w:hAnsi="Times New Roman" w:cs="Times New Roman"/>
+                <w:kern w:val="0"/>
+                <w:sz w:val="24"/>
+                <w:szCs w:val="24"/>
+                <w14:ligatures w14:val="none"/>
+              </w:rPr>
+            </w:pPr>
+            <w:r>
+              <w:rPr>
+                <w:rFonts w:ascii="Calibri" w:eastAsia="Times New Roman" w:hAnsi="Calibri" w:cs="Calibri"/>
+                <w:kern w:val="0"/>
+                <w14:ligatures w14:val="none"/>
+              </w:rPr>
+              <w:t>Implementation </w:t>
+            </w:r>
+          </w:p>
+        </w:tc>
+        <w:tc>
+          <w:tcPr>
+            <w:tcW w:w="1860" w:type="dxa"/>
+            <w:tcBorders>
+              <w:top w:val="single" w:sz="6" w:space="0" w:color="auto"/>
+              <w:left w:val="single" w:sz="6" w:space="0" w:color="auto"/>
+              <w:bottom w:val="single" w:sz="6" w:space="0" w:color="auto"/>
+              <w:right w:val="single" w:sz="6" w:space="0" w:color="auto"/>
+            </w:tcBorders>
+            <w:shd w:val="clear" w:color="auto" w:fill="auto"/>
+            <w:hideMark/>
+          </w:tcPr>
+          <w:p>
+            <w:pPr>
+              <w:spacing w:after="0" w:line="240" w:lineRule="auto"/>
+              <w:textAlignment w:val="baseline"/>
+              <w:rPr>
+                <w:rFonts w:ascii="Times New Roman" w:eastAsia="Times New Roman" w:hAnsi="Times New Roman" w:cs="Times New Roman"/>
+                <w:kern w:val="0"/>
+                <w:sz w:val="24"/>
+                <w:szCs w:val="24"/>
+                <w14:ligatures w14:val="none"/>
+              </w:rPr>
+            </w:pPr>
+            <w:r>
+              <w:rPr>
+                <w:rFonts w:ascii="Calibri" w:eastAsia="Times New Roman" w:hAnsi="Calibri" w:cs="Calibri"/>
+                <w:kern w:val="0"/>
+                <w14:ligatures w14:val="none"/>
+              </w:rPr>
+              <w:t xml:space="preserve">The system shall be compatible with the </w:t>
+            </w:r>
+            <w:r>
+              <w:rPr>
+                <w:rFonts w:ascii="Calibri" w:eastAsia="Times New Roman" w:hAnsi="Calibri" w:cs="Calibri"/>
+                <w:kern w:val="0"/>
+                <w14:ligatures w14:val="none"/>
+              </w:rPr>
+              <w:lastRenderedPageBreak/>
+              <w:t>latest versions of major browsers.  </w:t>
+            </w:r>
+          </w:p>
+        </w:tc>
+        <w:tc>
+          <w:tcPr>
+            <w:tcW w:w="1860" w:type="dxa"/>
+            <w:tcBorders>
+              <w:top w:val="single" w:sz="6" w:space="0" w:color="auto"/>
+              <w:left w:val="single" w:sz="6" w:space="0" w:color="auto"/>
+              <w:bottom w:val="single" w:sz="6" w:space="0" w:color="auto"/>
+              <w:right w:val="single" w:sz="6" w:space="0" w:color="auto"/>
+            </w:tcBorders>
+            <w:shd w:val="clear" w:color="auto" w:fill="auto"/>
+            <w:hideMark/>
+          </w:tcPr>
+          <w:p>
+            <w:pPr>
+              <w:spacing w:after="0" w:line="240" w:lineRule="auto"/>
+              <w:textAlignment w:val="baseline"/>
+              <w:rPr>
+                <w:rFonts w:ascii="Times New Roman" w:eastAsia="Times New Roman" w:hAnsi="Times New Roman" w:cs="Times New Roman"/>
+                <w:kern w:val="0"/>
+                <w:sz w:val="24"/>
+                <w:szCs w:val="24"/>
+                <w14:ligatures w14:val="none"/>
+              </w:rPr>
+            </w:pPr>
+            <w:r>
+              <w:rPr>
+                <w:rFonts w:ascii="Calibri" w:eastAsia="Times New Roman" w:hAnsi="Calibri" w:cs="Calibri"/>
+                <w:kern w:val="0"/>
+                <w14:ligatures w14:val="none"/>
+              </w:rPr>
+              <w:lastRenderedPageBreak/>
+              <w:t xml:space="preserve">The application functions correctly on the latest </w:t>
+            </w:r>
+            <w:r>
+              <w:rPr>
+                <w:rFonts w:ascii="Calibri" w:eastAsia="Times New Roman" w:hAnsi="Calibri" w:cs="Calibri"/>
+                <w:kern w:val="0"/>
+                <w14:ligatures w14:val="none"/>
+              </w:rPr>
+              <w:lastRenderedPageBreak/>
+              <w:t>version of major browsers.  </w:t>
+            </w:r>
+          </w:p>
+        </w:tc>
+        <w:tc>
+          <w:tcPr>
+            <w:tcW w:w="1860" w:type="dxa"/>
+            <w:tcBorders>
+              <w:top w:val="single" w:sz="6" w:space="0" w:color="auto"/>
+              <w:left w:val="single" w:sz="6" w:space="0" w:color="auto"/>
+              <w:bottom w:val="single" w:sz="6" w:space="0" w:color="auto"/>
+              <w:right w:val="single" w:sz="6" w:space="0" w:color="auto"/>
+            </w:tcBorders>
+            <w:shd w:val="clear" w:color="auto" w:fill="auto"/>
+            <w:hideMark/>
+          </w:tcPr>
+          <w:p>
+            <w:pPr>
+              <w:spacing w:after="0" w:line="240" w:lineRule="auto"/>
+              <w:textAlignment w:val="baseline"/>
+              <w:rPr>
+                <w:rFonts w:ascii="Times New Roman" w:eastAsia="Times New Roman" w:hAnsi="Times New Roman" w:cs="Times New Roman"/>
+                <w:kern w:val="0"/>
+                <w:sz w:val="24"/>
+                <w:szCs w:val="24"/>
+                <w14:ligatures w14:val="none"/>
+              </w:rPr>
+            </w:pPr>
+            <w:r>
+              <w:rPr>
+                <w:rFonts w:ascii="Calibri" w:eastAsia="Times New Roman" w:hAnsi="Calibri" w:cs="Calibri"/>
+                <w:kern w:val="0"/>
+                <w14:ligatures w14:val="none"/>
+              </w:rPr>
+              <w:lastRenderedPageBreak/>
+              <w:t>Browser compatibility testing.  </w:t>
+            </w:r>
+          </w:p>
+        </w:tc>
+      </w:tr>
+      <w:tr>
+        <w:trPr>
+          <w:trHeight w:val="300"/>
+        </w:trPr>
+        <w:tc>
+          <w:tcPr>
+            <w:tcW w:w="1860" w:type="dxa"/>
+            <w:tcBorders>
+              <w:top w:val="single" w:sz="6" w:space="0" w:color="auto"/>
+              <w:left w:val="single" w:sz="6" w:space="0" w:color="auto"/>
+              <w:bottom w:val="single" w:sz="6" w:space="0" w:color="auto"/>
+              <w:right w:val="single" w:sz="6" w:space="0" w:color="auto"/>
+            </w:tcBorders>
+            <w:shd w:val="clear" w:color="auto" w:fill="auto"/>
+            <w:hideMark/>
+          </w:tcPr>
+          <w:p>
+            <w:pPr>
+              <w:spacing w:after="0" w:line="240" w:lineRule="auto"/>
+              <w:textAlignment w:val="baseline"/>
+              <w:rPr>
+                <w:rFonts w:ascii="Times New Roman" w:eastAsia="Times New Roman" w:hAnsi="Times New Roman" w:cs="Times New Roman"/>
+                <w:kern w:val="0"/>
+                <w:sz w:val="24"/>
+                <w:szCs w:val="24"/>
+                <w14:ligatures w14:val="none"/>
+              </w:rPr>
+            </w:pPr>
+            <w:r>
+              <w:rPr>
+                <w:rFonts w:ascii="Calibri" w:eastAsia="Times New Roman" w:hAnsi="Calibri" w:cs="Calibri"/>
+                <w:kern w:val="0"/>
+                <w14:ligatures w14:val="none"/>
+              </w:rPr>
+              <w:t>NFR8 </w:t>
+            </w:r>
+          </w:p>
+        </w:tc>
+        <w:tc>
+          <w:tcPr>
+            <w:tcW w:w="1860" w:type="dxa"/>
+            <w:tcBorders>
+              <w:top w:val="single" w:sz="6" w:space="0" w:color="auto"/>
+              <w:left w:val="single" w:sz="6" w:space="0" w:color="auto"/>
+              <w:bottom w:val="single" w:sz="6" w:space="0" w:color="auto"/>
+              <w:right w:val="single" w:sz="6" w:space="0" w:color="auto"/>
+            </w:tcBorders>
+            <w:shd w:val="clear" w:color="auto" w:fill="auto"/>
+            <w:hideMark/>
+          </w:tcPr>
+          <w:p>
+            <w:pPr>
+              <w:spacing w:after="0" w:line="240" w:lineRule="auto"/>
+              <w:textAlignment w:val="baseline"/>
+              <w:rPr>
+                <w:rFonts w:ascii="Times New Roman" w:eastAsia="Times New Roman" w:hAnsi="Times New Roman" w:cs="Times New Roman"/>
+                <w:kern w:val="0"/>
+                <w:sz w:val="24"/>
+                <w:szCs w:val="24"/>
+                <w14:ligatures w14:val="none"/>
+              </w:rPr>
+            </w:pPr>
+            <w:r>
+              <w:rPr>
+                <w:rFonts w:ascii="Calibri" w:eastAsia="Times New Roman" w:hAnsi="Calibri" w:cs="Calibri"/>
+                <w:kern w:val="0"/>
+                <w14:ligatures w14:val="none"/>
+              </w:rPr>
+              <w:t>Interface </w:t>
+            </w:r>
+          </w:p>
+        </w:tc>
+        <w:tc>
+          <w:tcPr>
+            <w:tcW w:w="1860" w:type="dxa"/>
+            <w:tcBorders>
+              <w:top w:val="single" w:sz="6" w:space="0" w:color="auto"/>
+              <w:left w:val="single" w:sz="6" w:space="0" w:color="auto"/>
+              <w:bottom w:val="single" w:sz="6" w:space="0" w:color="auto"/>
+              <w:right w:val="single" w:sz="6" w:space="0" w:color="auto"/>
+            </w:tcBorders>
+            <w:shd w:val="clear" w:color="auto" w:fill="auto"/>
+            <w:hideMark/>
+          </w:tcPr>
+          <w:p>
+            <w:pPr>
+              <w:spacing w:after="0" w:line="240" w:lineRule="auto"/>
+              <w:textAlignment w:val="baseline"/>
+              <w:rPr>
+                <w:rFonts w:ascii="Times New Roman" w:eastAsia="Times New Roman" w:hAnsi="Times New Roman" w:cs="Times New Roman"/>
+                <w:kern w:val="0"/>
+                <w:sz w:val="24"/>
+                <w:szCs w:val="24"/>
+                <w14:ligatures w14:val="none"/>
+              </w:rPr>
+            </w:pPr>
+            <w:r>
+              <w:rPr>
+                <w:rFonts w:ascii="Calibri" w:eastAsia="Times New Roman" w:hAnsi="Calibri" w:cs="Calibri"/>
+                <w:kern w:val="0"/>
+                <w14:ligatures w14:val="none"/>
+              </w:rPr>
+              <w:t>The web service shall integrate with third parties utilizing standard APIs. </w:t>
+            </w:r>
+          </w:p>
+        </w:tc>
+        <w:tc>
+          <w:tcPr>
+            <w:tcW w:w="1860" w:type="dxa"/>
+            <w:tcBorders>
+              <w:top w:val="single" w:sz="6" w:space="0" w:color="auto"/>
+              <w:left w:val="single" w:sz="6" w:space="0" w:color="auto"/>
+              <w:bottom w:val="single" w:sz="6" w:space="0" w:color="auto"/>
+              <w:right w:val="single" w:sz="6" w:space="0" w:color="auto"/>
+            </w:tcBorders>
+            <w:shd w:val="clear" w:color="auto" w:fill="auto"/>
+            <w:hideMark/>
+          </w:tcPr>
+          <w:p>
+            <w:pPr>
+              <w:spacing w:after="0" w:line="240" w:lineRule="auto"/>
+              <w:textAlignment w:val="baseline"/>
+              <w:rPr>
+                <w:rFonts w:ascii="Times New Roman" w:eastAsia="Times New Roman" w:hAnsi="Times New Roman" w:cs="Times New Roman"/>
+                <w:kern w:val="0"/>
+                <w:sz w:val="24"/>
+                <w:szCs w:val="24"/>
+                <w14:ligatures w14:val="none"/>
+              </w:rPr>
+            </w:pPr>
+            <w:r>
+              <w:rPr>
+                <w:rFonts w:ascii="Calibri" w:eastAsia="Times New Roman" w:hAnsi="Calibri" w:cs="Calibri"/>
+                <w:kern w:val="0"/>
+                <w14:ligatures w14:val="none"/>
+              </w:rPr>
+              <w:t>Successful data exchange with third party entities.  </w:t>
+            </w:r>
+          </w:p>
+        </w:tc>
+        <w:tc>
+          <w:tcPr>
+            <w:tcW w:w="1860" w:type="dxa"/>
+            <w:tcBorders>
+              <w:top w:val="single" w:sz="6" w:space="0" w:color="auto"/>
+              <w:left w:val="single" w:sz="6" w:space="0" w:color="auto"/>
+              <w:bottom w:val="single" w:sz="6" w:space="0" w:color="auto"/>
+              <w:right w:val="single" w:sz="6" w:space="0" w:color="auto"/>
+            </w:tcBorders>
+            <w:shd w:val="clear" w:color="auto" w:fill="auto"/>
+            <w:hideMark/>
+          </w:tcPr>
+          <w:p>
+            <w:pPr>
+              <w:spacing w:after="0" w:line="240" w:lineRule="auto"/>
+              <w:textAlignment w:val="baseline"/>
+              <w:rPr>
+                <w:rFonts w:ascii="Times New Roman" w:eastAsia="Times New Roman" w:hAnsi="Times New Roman" w:cs="Times New Roman"/>
+                <w:kern w:val="0"/>
+                <w:sz w:val="24"/>
+                <w:szCs w:val="24"/>
+                <w14:ligatures w14:val="none"/>
+              </w:rPr>
+            </w:pPr>
+            <w:r>
+              <w:rPr>
+                <w:rFonts w:ascii="Calibri" w:eastAsia="Times New Roman" w:hAnsi="Calibri" w:cs="Calibri"/>
+                <w:kern w:val="0"/>
+                <w14:ligatures w14:val="none"/>
+              </w:rPr>
+              <w:t>API Integration testing. </w:t>
+            </w:r>
+          </w:p>
+        </w:tc>
+      </w:tr>
+      <w:tr>
+        <w:trPr>
+          <w:trHeight w:val="300"/>
+        </w:trPr>
+        <w:tc>
+          <w:tcPr>
+            <w:tcW w:w="1860" w:type="dxa"/>
+            <w:tcBorders>
+              <w:top w:val="single" w:sz="6" w:space="0" w:color="auto"/>
+              <w:left w:val="single" w:sz="6" w:space="0" w:color="auto"/>
+              <w:bottom w:val="single" w:sz="6" w:space="0" w:color="auto"/>
+              <w:right w:val="single" w:sz="6" w:space="0" w:color="auto"/>
+            </w:tcBorders>
+            <w:shd w:val="clear" w:color="auto" w:fill="auto"/>
+            <w:hideMark/>
+          </w:tcPr>
+          <w:p>
+            <w:pPr>
+              <w:spacing w:after="0" w:line="240" w:lineRule="auto"/>
+              <w:textAlignment w:val="baseline"/>
+              <w:rPr>
+                <w:rFonts w:ascii="Times New Roman" w:eastAsia="Times New Roman" w:hAnsi="Times New Roman" w:cs="Times New Roman"/>
+                <w:kern w:val="0"/>
+                <w:sz w:val="24"/>
+                <w:szCs w:val="24"/>
+                <w14:ligatures w14:val="none"/>
+              </w:rPr>
+            </w:pPr>
+            <w:r>
+              <w:rPr>
+                <w:rFonts w:ascii="Calibri" w:eastAsia="Times New Roman" w:hAnsi="Calibri" w:cs="Calibri"/>
+                <w:kern w:val="0"/>
+                <w14:ligatures w14:val="none"/>
+              </w:rPr>
+              <w:t>NFR9 </w:t>
+            </w:r>
+          </w:p>
+        </w:tc>
+        <w:tc>
+          <w:tcPr>
+            <w:tcW w:w="1860" w:type="dxa"/>
+            <w:tcBorders>
+              <w:top w:val="single" w:sz="6" w:space="0" w:color="auto"/>
+              <w:left w:val="single" w:sz="6" w:space="0" w:color="auto"/>
+              <w:bottom w:val="single" w:sz="6" w:space="0" w:color="auto"/>
+              <w:right w:val="single" w:sz="6" w:space="0" w:color="auto"/>
+            </w:tcBorders>
+            <w:shd w:val="clear" w:color="auto" w:fill="auto"/>
+            <w:hideMark/>
+          </w:tcPr>
+          <w:p>
+            <w:pPr>
+              <w:spacing w:after="0" w:line="240" w:lineRule="auto"/>
+              <w:textAlignment w:val="baseline"/>
+              <w:rPr>
+                <w:rFonts w:ascii="Times New Roman" w:eastAsia="Times New Roman" w:hAnsi="Times New Roman" w:cs="Times New Roman"/>
+                <w:kern w:val="0"/>
+                <w:sz w:val="24"/>
+                <w:szCs w:val="24"/>
+                <w14:ligatures w14:val="none"/>
+              </w:rPr>
+            </w:pPr>
+            <w:r>
+              <w:rPr>
+                <w:rFonts w:ascii="Calibri" w:eastAsia="Times New Roman" w:hAnsi="Calibri" w:cs="Calibri"/>
+                <w:kern w:val="0"/>
+                <w14:ligatures w14:val="none"/>
+              </w:rPr>
+              <w:t>Operation </w:t>
+            </w:r>
+          </w:p>
+        </w:tc>
+        <w:tc>
+          <w:tcPr>
+            <w:tcW w:w="1860" w:type="dxa"/>
+            <w:tcBorders>
+              <w:top w:val="single" w:sz="6" w:space="0" w:color="auto"/>
+              <w:left w:val="single" w:sz="6" w:space="0" w:color="auto"/>
+              <w:bottom w:val="single" w:sz="6" w:space="0" w:color="auto"/>
+              <w:right w:val="single" w:sz="6" w:space="0" w:color="auto"/>
+            </w:tcBorders>
+            <w:shd w:val="clear" w:color="auto" w:fill="auto"/>
+            <w:hideMark/>
+          </w:tcPr>
+          <w:p>
+            <w:pPr>
+              <w:spacing w:after="0" w:line="240" w:lineRule="auto"/>
+              <w:textAlignment w:val="baseline"/>
+              <w:rPr>
+                <w:rFonts w:ascii="Times New Roman" w:eastAsia="Times New Roman" w:hAnsi="Times New Roman" w:cs="Times New Roman"/>
+                <w:kern w:val="0"/>
+                <w:sz w:val="24"/>
+                <w:szCs w:val="24"/>
+                <w14:ligatures w14:val="none"/>
+              </w:rPr>
+            </w:pPr>
+            <w:r>
+              <w:rPr>
+                <w:rFonts w:ascii="Calibri" w:eastAsia="Times New Roman" w:hAnsi="Calibri" w:cs="Calibri"/>
+                <w:kern w:val="0"/>
+                <w14:ligatures w14:val="none"/>
+              </w:rPr>
+              <w:t>The system will include an admin panel for operational management. </w:t>
+            </w:r>
+          </w:p>
+        </w:tc>
+        <w:tc>
+          <w:tcPr>
+            <w:tcW w:w="1860" w:type="dxa"/>
+            <w:tcBorders>
+              <w:top w:val="single" w:sz="6" w:space="0" w:color="auto"/>
+              <w:left w:val="single" w:sz="6" w:space="0" w:color="auto"/>
+              <w:bottom w:val="single" w:sz="6" w:space="0" w:color="auto"/>
+              <w:right w:val="single" w:sz="6" w:space="0" w:color="auto"/>
+            </w:tcBorders>
+            <w:shd w:val="clear" w:color="auto" w:fill="auto"/>
+            <w:hideMark/>
+          </w:tcPr>
+          <w:p>
+            <w:pPr>
+              <w:spacing w:after="0" w:line="240" w:lineRule="auto"/>
+              <w:textAlignment w:val="baseline"/>
+              <w:rPr>
+                <w:rFonts w:ascii="Times New Roman" w:eastAsia="Times New Roman" w:hAnsi="Times New Roman" w:cs="Times New Roman"/>
+                <w:kern w:val="0"/>
+                <w:sz w:val="24"/>
+                <w:szCs w:val="24"/>
+                <w14:ligatures w14:val="none"/>
+              </w:rPr>
+            </w:pPr>
+            <w:r>
+              <w:rPr>
+                <w:rFonts w:ascii="Calibri" w:eastAsia="Times New Roman" w:hAnsi="Calibri" w:cs="Calibri"/>
+                <w:kern w:val="0"/>
+                <w14:ligatures w14:val="none"/>
+              </w:rPr>
+              <w:t>Admin panel provides functionality for system monitoring. </w:t>
+            </w:r>
+          </w:p>
+        </w:tc>
+        <w:tc>
+          <w:tcPr>
+            <w:tcW w:w="1860" w:type="dxa"/>
+            <w:tcBorders>
+              <w:top w:val="single" w:sz="6" w:space="0" w:color="auto"/>
+              <w:left w:val="single" w:sz="6" w:space="0" w:color="auto"/>
+              <w:bottom w:val="single" w:sz="6" w:space="0" w:color="auto"/>
+              <w:right w:val="single" w:sz="6" w:space="0" w:color="auto"/>
+            </w:tcBorders>
+            <w:shd w:val="clear" w:color="auto" w:fill="auto"/>
+            <w:hideMark/>
+          </w:tcPr>
+          <w:p>
+            <w:pPr>
+              <w:spacing w:after="0" w:line="240" w:lineRule="auto"/>
+              <w:textAlignment w:val="baseline"/>
+              <w:rPr>
+                <w:rFonts w:ascii="Times New Roman" w:eastAsia="Times New Roman" w:hAnsi="Times New Roman" w:cs="Times New Roman"/>
+                <w:kern w:val="0"/>
+                <w:sz w:val="24"/>
+                <w:szCs w:val="24"/>
+                <w14:ligatures w14:val="none"/>
+              </w:rPr>
+            </w:pPr>
+            <w:r>
+              <w:rPr>
+                <w:rFonts w:ascii="Calibri" w:eastAsia="Times New Roman" w:hAnsi="Calibri" w:cs="Calibri"/>
+                <w:kern w:val="0"/>
+                <w14:ligatures w14:val="none"/>
+              </w:rPr>
+              <w:t>Admin functionality testing. </w:t>
+            </w:r>
+          </w:p>
+        </w:tc>
+      </w:tr>
+      <w:tr>
+        <w:trPr>
+          <w:trHeight w:val="300"/>
+        </w:trPr>
+        <w:tc>
+          <w:tcPr>
+            <w:tcW w:w="1860" w:type="dxa"/>
+            <w:tcBorders>
+              <w:top w:val="single" w:sz="6" w:space="0" w:color="auto"/>
+              <w:left w:val="single" w:sz="6" w:space="0" w:color="auto"/>
+              <w:bottom w:val="single" w:sz="6" w:space="0" w:color="auto"/>
+              <w:right w:val="single" w:sz="6" w:space="0" w:color="auto"/>
+            </w:tcBorders>
+            <w:shd w:val="clear" w:color="auto" w:fill="auto"/>
+            <w:hideMark/>
+          </w:tcPr>
+          <w:p>
+            <w:pPr>
+              <w:spacing w:after="0" w:line="240" w:lineRule="auto"/>
+              <w:textAlignment w:val="baseline"/>
+              <w:rPr>
+                <w:rFonts w:ascii="Times New Roman" w:eastAsia="Times New Roman" w:hAnsi="Times New Roman" w:cs="Times New Roman"/>
+                <w:kern w:val="0"/>
+                <w:sz w:val="24"/>
+                <w:szCs w:val="24"/>
+                <w14:ligatures w14:val="none"/>
+              </w:rPr>
+            </w:pPr>
+            <w:r>
+              <w:rPr>
+                <w:rFonts w:ascii="Calibri" w:eastAsia="Times New Roman" w:hAnsi="Calibri" w:cs="Calibri"/>
+                <w:kern w:val="0"/>
+                <w14:ligatures w14:val="none"/>
+              </w:rPr>
+              <w:t>NFR10 </w:t>
+            </w:r>
+          </w:p>
+        </w:tc>
+        <w:tc>
+          <w:tcPr>
+            <w:tcW w:w="1860" w:type="dxa"/>
+            <w:tcBorders>
+              <w:top w:val="single" w:sz="6" w:space="0" w:color="auto"/>
+              <w:left w:val="single" w:sz="6" w:space="0" w:color="auto"/>
+              <w:bottom w:val="single" w:sz="6" w:space="0" w:color="auto"/>
+              <w:right w:val="single" w:sz="6" w:space="0" w:color="auto"/>
+            </w:tcBorders>
+            <w:shd w:val="clear" w:color="auto" w:fill="auto"/>
+            <w:hideMark/>
+          </w:tcPr>
+          <w:p>
+            <w:pPr>
+              <w:spacing w:after="0" w:line="240" w:lineRule="auto"/>
+              <w:textAlignment w:val="baseline"/>
+              <w:rPr>
+                <w:rFonts w:ascii="Times New Roman" w:eastAsia="Times New Roman" w:hAnsi="Times New Roman" w:cs="Times New Roman"/>
+                <w:kern w:val="0"/>
+                <w:sz w:val="24"/>
+                <w:szCs w:val="24"/>
+                <w14:ligatures w14:val="none"/>
+              </w:rPr>
+            </w:pPr>
+            <w:r>
+              <w:rPr>
+                <w:rFonts w:ascii="Calibri" w:eastAsia="Times New Roman" w:hAnsi="Calibri" w:cs="Calibri"/>
+                <w:kern w:val="0"/>
+                <w14:ligatures w14:val="none"/>
+              </w:rPr>
+              <w:t>packaging </w:t>
+            </w:r>
+          </w:p>
+        </w:tc>
+        <w:tc>
+          <w:tcPr>
+            <w:tcW w:w="1860" w:type="dxa"/>
+            <w:tcBorders>
+              <w:top w:val="single" w:sz="6" w:space="0" w:color="auto"/>
+              <w:left w:val="single" w:sz="6" w:space="0" w:color="auto"/>
+              <w:bottom w:val="single" w:sz="6" w:space="0" w:color="auto"/>
+              <w:right w:val="single" w:sz="6" w:space="0" w:color="auto"/>
+            </w:tcBorders>
+            <w:shd w:val="clear" w:color="auto" w:fill="auto"/>
+            <w:hideMark/>
+          </w:tcPr>
+          <w:p>
+            <w:pPr>
+              <w:spacing w:after="0" w:line="240" w:lineRule="auto"/>
+              <w:textAlignment w:val="baseline"/>
+              <w:rPr>
+                <w:rFonts w:ascii="Times New Roman" w:eastAsia="Times New Roman" w:hAnsi="Times New Roman" w:cs="Times New Roman"/>
+                <w:kern w:val="0"/>
+                <w:sz w:val="24"/>
+                <w:szCs w:val="24"/>
+                <w14:ligatures w14:val="none"/>
+              </w:rPr>
+            </w:pPr>
+            <w:r>
+              <w:rPr>
+                <w:rFonts w:ascii="Calibri" w:eastAsia="Times New Roman" w:hAnsi="Calibri" w:cs="Calibri"/>
+                <w:kern w:val="0"/>
+                <w14:ligatures w14:val="none"/>
+              </w:rPr>
+              <w:t>The system shall be deployable remotely. </w:t>
+            </w:r>
+          </w:p>
+        </w:tc>
+        <w:tc>
+          <w:tcPr>
+            <w:tcW w:w="1860" w:type="dxa"/>
+            <w:tcBorders>
+              <w:top w:val="single" w:sz="6" w:space="0" w:color="auto"/>
+              <w:left w:val="single" w:sz="6" w:space="0" w:color="auto"/>
+              <w:bottom w:val="single" w:sz="6" w:space="0" w:color="auto"/>
+              <w:right w:val="single" w:sz="6" w:space="0" w:color="auto"/>
+            </w:tcBorders>
+            <w:shd w:val="clear" w:color="auto" w:fill="auto"/>
+            <w:hideMark/>
+          </w:tcPr>
+          <w:p>
+            <w:pPr>
+              <w:spacing w:after="0" w:line="240" w:lineRule="auto"/>
+              <w:textAlignment w:val="baseline"/>
+              <w:rPr>
+                <w:rFonts w:ascii="Times New Roman" w:eastAsia="Times New Roman" w:hAnsi="Times New Roman" w:cs="Times New Roman"/>
+                <w:kern w:val="0"/>
+                <w:sz w:val="24"/>
+                <w:szCs w:val="24"/>
+                <w14:ligatures w14:val="none"/>
+              </w:rPr>
+            </w:pPr>
+            <w:r>
+              <w:rPr>
+                <w:rFonts w:ascii="Calibri" w:eastAsia="Times New Roman" w:hAnsi="Calibri" w:cs="Calibri"/>
+                <w:kern w:val="0"/>
+                <w14:ligatures w14:val="none"/>
+              </w:rPr>
+              <w:t>Remote deployment is possible using standard tools. </w:t>
+            </w:r>
+          </w:p>
+        </w:tc>
+        <w:tc>
+          <w:tcPr>
+            <w:tcW w:w="1860" w:type="dxa"/>
+            <w:tcBorders>
+              <w:top w:val="single" w:sz="6" w:space="0" w:color="auto"/>
+              <w:left w:val="single" w:sz="6" w:space="0" w:color="auto"/>
+              <w:bottom w:val="single" w:sz="6" w:space="0" w:color="auto"/>
+              <w:right w:val="single" w:sz="6" w:space="0" w:color="auto"/>
+            </w:tcBorders>
+            <w:shd w:val="clear" w:color="auto" w:fill="auto"/>
+            <w:hideMark/>
+          </w:tcPr>
+          <w:p>
+            <w:pPr>
+              <w:spacing w:after="0" w:line="240" w:lineRule="auto"/>
+              <w:textAlignment w:val="baseline"/>
+              <w:rPr>
+                <w:rFonts w:ascii="Times New Roman" w:eastAsia="Times New Roman" w:hAnsi="Times New Roman" w:cs="Times New Roman"/>
+                <w:kern w:val="0"/>
+                <w:sz w:val="24"/>
+                <w:szCs w:val="24"/>
+                <w14:ligatures w14:val="none"/>
+              </w:rPr>
+            </w:pPr>
+            <w:r>
+              <w:rPr>
+                <w:rFonts w:ascii="Calibri" w:eastAsia="Times New Roman" w:hAnsi="Calibri" w:cs="Calibri"/>
+                <w:kern w:val="0"/>
+                <w14:ligatures w14:val="none"/>
+              </w:rPr>
+              <w:t>Deployment testing.  </w:t>
+            </w:r>
+          </w:p>
+        </w:tc>
+      </w:tr>
+      <w:tr>
+        <w:trPr>
+          <w:trHeight w:val="300"/>
+        </w:trPr>
+        <w:tc>
+          <w:tcPr>
+            <w:tcW w:w="1860" w:type="dxa"/>
+            <w:tcBorders>
+              <w:top w:val="single" w:sz="6" w:space="0" w:color="auto"/>
+              <w:left w:val="single" w:sz="6" w:space="0" w:color="auto"/>
+              <w:bottom w:val="single" w:sz="6" w:space="0" w:color="auto"/>
+              <w:right w:val="single" w:sz="6" w:space="0" w:color="auto"/>
+            </w:tcBorders>
+            <w:shd w:val="clear" w:color="auto" w:fill="auto"/>
+            <w:hideMark/>
+          </w:tcPr>
+          <w:p>
+            <w:pPr>
+              <w:spacing w:after="0" w:line="240" w:lineRule="auto"/>
+              <w:textAlignment w:val="baseline"/>
+              <w:rPr>
+                <w:rFonts w:ascii="Times New Roman" w:eastAsia="Times New Roman" w:hAnsi="Times New Roman" w:cs="Times New Roman"/>
+                <w:kern w:val="0"/>
+                <w:sz w:val="24"/>
+                <w:szCs w:val="24"/>
+                <w14:ligatures w14:val="none"/>
+              </w:rPr>
+            </w:pPr>
+            <w:r>
+              <w:rPr>
+                <w:rFonts w:ascii="Calibri" w:eastAsia="Times New Roman" w:hAnsi="Calibri" w:cs="Calibri"/>
+                <w:kern w:val="0"/>
+                <w14:ligatures w14:val="none"/>
+              </w:rPr>
+              <w:t>NFR11 </w:t>
+            </w:r>
+          </w:p>
+        </w:tc>
+        <w:tc>
+          <w:tcPr>
+            <w:tcW w:w="1860" w:type="dxa"/>
+            <w:tcBorders>
+              <w:top w:val="single" w:sz="6" w:space="0" w:color="auto"/>
+              <w:left w:val="single" w:sz="6" w:space="0" w:color="auto"/>
+              <w:bottom w:val="single" w:sz="6" w:space="0" w:color="auto"/>
+              <w:right w:val="single" w:sz="6" w:space="0" w:color="auto"/>
+            </w:tcBorders>
+            <w:shd w:val="clear" w:color="auto" w:fill="auto"/>
+            <w:hideMark/>
+          </w:tcPr>
+          <w:p>
+            <w:pPr>
+              <w:spacing w:after="0" w:line="240" w:lineRule="auto"/>
+              <w:textAlignment w:val="baseline"/>
+              <w:rPr>
+                <w:rFonts w:ascii="Times New Roman" w:eastAsia="Times New Roman" w:hAnsi="Times New Roman" w:cs="Times New Roman"/>
+                <w:kern w:val="0"/>
+                <w:sz w:val="24"/>
+                <w:szCs w:val="24"/>
+                <w14:ligatures w14:val="none"/>
+              </w:rPr>
+            </w:pPr>
+            <w:r>
+              <w:rPr>
+                <w:rFonts w:ascii="Calibri" w:eastAsia="Times New Roman" w:hAnsi="Calibri" w:cs="Calibri"/>
+                <w:kern w:val="0"/>
+                <w14:ligatures w14:val="none"/>
+              </w:rPr>
+              <w:t>Legal </w:t>
+            </w:r>
+          </w:p>
+        </w:tc>
+        <w:tc>
+          <w:tcPr>
+            <w:tcW w:w="1860" w:type="dxa"/>
+            <w:tcBorders>
+              <w:top w:val="single" w:sz="6" w:space="0" w:color="auto"/>
+              <w:left w:val="single" w:sz="6" w:space="0" w:color="auto"/>
+              <w:bottom w:val="single" w:sz="6" w:space="0" w:color="auto"/>
+              <w:right w:val="single" w:sz="6" w:space="0" w:color="auto"/>
+            </w:tcBorders>
+            <w:shd w:val="clear" w:color="auto" w:fill="auto"/>
+            <w:hideMark/>
+          </w:tcPr>
+          <w:p>
+            <w:pPr>
+              <w:spacing w:after="0" w:line="240" w:lineRule="auto"/>
+              <w:textAlignment w:val="baseline"/>
+              <w:rPr>
+                <w:rFonts w:ascii="Times New Roman" w:eastAsia="Times New Roman" w:hAnsi="Times New Roman" w:cs="Times New Roman"/>
+                <w:kern w:val="0"/>
+                <w:sz w:val="24"/>
+                <w:szCs w:val="24"/>
+                <w14:ligatures w14:val="none"/>
+              </w:rPr>
+            </w:pPr>
+            <w:r>
+              <w:rPr>
+                <w:rFonts w:ascii="Calibri" w:eastAsia="Times New Roman" w:hAnsi="Calibri" w:cs="Calibri"/>
+                <w:kern w:val="0"/>
+                <w14:ligatures w14:val="none"/>
+              </w:rPr>
+              <w:t>The system shall comply with regulations relevant to web services. </w:t>
+            </w:r>
+          </w:p>
+        </w:tc>
+        <w:tc>
+          <w:tcPr>
+            <w:tcW w:w="1860" w:type="dxa"/>
+            <w:tcBorders>
+              <w:top w:val="single" w:sz="6" w:space="0" w:color="auto"/>
+              <w:left w:val="single" w:sz="6" w:space="0" w:color="auto"/>
+              <w:bottom w:val="single" w:sz="6" w:space="0" w:color="auto"/>
+              <w:right w:val="single" w:sz="6" w:space="0" w:color="auto"/>
+            </w:tcBorders>
+            <w:shd w:val="clear" w:color="auto" w:fill="auto"/>
+            <w:hideMark/>
+          </w:tcPr>
+          <w:p>
+            <w:pPr>
+              <w:spacing w:after="0" w:line="240" w:lineRule="auto"/>
+              <w:textAlignment w:val="baseline"/>
+              <w:rPr>
+                <w:rFonts w:ascii="Times New Roman" w:eastAsia="Times New Roman" w:hAnsi="Times New Roman" w:cs="Times New Roman"/>
+                <w:kern w:val="0"/>
+                <w:sz w:val="24"/>
+                <w:szCs w:val="24"/>
+                <w14:ligatures w14:val="none"/>
+              </w:rPr>
+            </w:pPr>
+            <w:r>
+              <w:rPr>
+                <w:rFonts w:ascii="Calibri" w:eastAsia="Times New Roman" w:hAnsi="Calibri" w:cs="Calibri"/>
+                <w:kern w:val="0"/>
+                <w14:ligatures w14:val="none"/>
+              </w:rPr>
+              <w:t>The system meets or exceeds requirements for data protection. </w:t>
+            </w:r>
+          </w:p>
+        </w:tc>
+        <w:tc>
+          <w:tcPr>
+            <w:tcW w:w="1860" w:type="dxa"/>
+            <w:tcBorders>
+              <w:top w:val="single" w:sz="6" w:space="0" w:color="auto"/>
+              <w:left w:val="single" w:sz="6" w:space="0" w:color="auto"/>
+              <w:bottom w:val="single" w:sz="6" w:space="0" w:color="auto"/>
+              <w:right w:val="single" w:sz="6" w:space="0" w:color="auto"/>
+            </w:tcBorders>
+            <w:shd w:val="clear" w:color="auto" w:fill="auto"/>
+            <w:hideMark/>
+          </w:tcPr>
+          <w:p>
+            <w:pPr>
+              <w:spacing w:after="0" w:line="240" w:lineRule="auto"/>
+              <w:textAlignment w:val="baseline"/>
+              <w:rPr>
+                <w:rFonts w:ascii="Times New Roman" w:eastAsia="Times New Roman" w:hAnsi="Times New Roman" w:cs="Times New Roman"/>
+                <w:kern w:val="0"/>
+                <w:sz w:val="24"/>
+                <w:szCs w:val="24"/>
+                <w14:ligatures w14:val="none"/>
+              </w:rPr>
+            </w:pPr>
+            <w:r>
+              <w:rPr>
+                <w:rFonts w:ascii="Calibri" w:eastAsia="Times New Roman" w:hAnsi="Calibri" w:cs="Calibri"/>
+                <w:kern w:val="0"/>
+                <w14:ligatures w14:val="none"/>
+              </w:rPr>
+              <w:t>Compliance auditing.  </w:t>
             </w:r>
           </w:p>
         </w:tc>
@@ -3428,6 +4696,11 @@
     <w:basedOn w:val="DefaultParagraphFont"/>
     <w:rsid w:val="00A224D1"/>
   </w:style>
+  <w:style w:type="character" w:customStyle="1" w:styleId="pagebreaktextspan">
+    <w:name w:val="pagebreaktextspan"/>
+    <w:basedOn w:val="DefaultParagraphFont"/>
+    <w:rsid w:val="009D2260"/>
+  </w:style>
 </w:styles>
 </file>
 

</xml_diff>